<commit_message>
nmos cs amp with active pmos load through cm
</commit_message>
<xml_diff>
--- a/Lab07/coe197_satam_estallo_201802355.docx
+++ b/Lab07/coe197_satam_estallo_201802355.docx
@@ -361,25 +361,7 @@
           <w:sz w:val="24"/>
           <w:szCs w:val="24"/>
         </w:rPr>
-        <w:t>This is answer sheet is a format only. You may answer using any word processor (</w:t>
-      </w:r>
-      <w:proofErr w:type="gramStart"/>
-      <w:r>
-        <w:rPr>
-          <w:rFonts w:ascii="Times New Roman" w:hAnsi="Times New Roman" w:cs="Times New Roman"/>
-          <w:sz w:val="24"/>
-          <w:szCs w:val="24"/>
-        </w:rPr>
-        <w:t>i.e.</w:t>
-      </w:r>
-      <w:proofErr w:type="gramEnd"/>
-      <w:r>
-        <w:rPr>
-          <w:rFonts w:ascii="Times New Roman" w:hAnsi="Times New Roman" w:cs="Times New Roman"/>
-          <w:sz w:val="24"/>
-          <w:szCs w:val="24"/>
-        </w:rPr>
-        <w:t xml:space="preserve"> Microsoft Word, Libre Office, </w:t>
+        <w:t xml:space="preserve">This is answer sheet is a format only. You may answer using any word processor (i.e. Microsoft Word, Libre Office, </w:t>
       </w:r>
       <w:proofErr w:type="spellStart"/>
       <w:r>
@@ -5628,8 +5610,6 @@
         <w:jc w:val="both"/>
         <w:rPr>
           <w:rFonts w:ascii="Times New Roman" w:eastAsiaTheme="minorEastAsia" w:hAnsi="Times New Roman" w:cs="Times New Roman"/>
-          <w:i/>
-          <w:iCs/>
           <w:sz w:val="24"/>
           <w:szCs w:val="24"/>
         </w:rPr>
@@ -5788,6 +5768,427 @@
         </w:rPr>
         <w:t>)</w:t>
       </w:r>
+    </w:p>
+    <w:p>
+      <w:pPr>
+        <w:spacing w:after="0"/>
+        <w:jc w:val="both"/>
+        <w:rPr>
+          <w:rFonts w:ascii="Times New Roman" w:eastAsiaTheme="minorEastAsia" w:hAnsi="Times New Roman" w:cs="Times New Roman"/>
+          <w:i/>
+          <w:iCs/>
+          <w:sz w:val="24"/>
+          <w:szCs w:val="24"/>
+        </w:rPr>
+      </w:pPr>
+      <w:r>
+        <w:rPr>
+          <w:rFonts w:ascii="Times New Roman" w:eastAsiaTheme="minorEastAsia" w:hAnsi="Times New Roman" w:cs="Times New Roman"/>
+          <w:i/>
+          <w:iCs/>
+          <w:noProof/>
+          <w:sz w:val="24"/>
+          <w:szCs w:val="24"/>
+        </w:rPr>
+        <w:drawing>
+          <wp:inline distT="0" distB="0" distL="0" distR="0" wp14:anchorId="5AD2A3A3" wp14:editId="7C597B24">
+            <wp:extent cx="6838950" cy="1562100"/>
+            <wp:effectExtent l="0" t="0" r="0" b="0"/>
+            <wp:docPr id="4" name="Picture 4"/>
+            <wp:cNvGraphicFramePr>
+              <a:graphicFrameLocks xmlns:a="http://schemas.openxmlformats.org/drawingml/2006/main" noChangeAspect="1"/>
+            </wp:cNvGraphicFramePr>
+            <a:graphic xmlns:a="http://schemas.openxmlformats.org/drawingml/2006/main">
+              <a:graphicData uri="http://schemas.openxmlformats.org/drawingml/2006/picture">
+                <pic:pic xmlns:pic="http://schemas.openxmlformats.org/drawingml/2006/picture">
+                  <pic:nvPicPr>
+                    <pic:cNvPr id="0" name="Picture 1"/>
+                    <pic:cNvPicPr>
+                      <a:picLocks noChangeAspect="1" noChangeArrowheads="1"/>
+                    </pic:cNvPicPr>
+                  </pic:nvPicPr>
+                  <pic:blipFill>
+                    <a:blip r:embed="rId18" cstate="print">
+                      <a:extLst>
+                        <a:ext uri="{28A0092B-C50C-407E-A947-70E740481C1C}">
+                          <a14:useLocalDpi xmlns:a14="http://schemas.microsoft.com/office/drawing/2010/main" val="0"/>
+                        </a:ext>
+                      </a:extLst>
+                    </a:blip>
+                    <a:srcRect/>
+                    <a:stretch>
+                      <a:fillRect/>
+                    </a:stretch>
+                  </pic:blipFill>
+                  <pic:spPr bwMode="auto">
+                    <a:xfrm>
+                      <a:off x="0" y="0"/>
+                      <a:ext cx="6838950" cy="1562100"/>
+                    </a:xfrm>
+                    <a:prstGeom prst="rect">
+                      <a:avLst/>
+                    </a:prstGeom>
+                    <a:noFill/>
+                    <a:ln>
+                      <a:noFill/>
+                    </a:ln>
+                  </pic:spPr>
+                </pic:pic>
+              </a:graphicData>
+            </a:graphic>
+          </wp:inline>
+        </w:drawing>
+      </w:r>
+    </w:p>
+    <w:p>
+      <w:pPr>
+        <w:spacing w:after="0"/>
+        <w:jc w:val="both"/>
+        <w:rPr>
+          <w:rFonts w:ascii="Times New Roman" w:eastAsiaTheme="minorEastAsia" w:hAnsi="Times New Roman" w:cs="Times New Roman"/>
+          <w:sz w:val="24"/>
+          <w:szCs w:val="24"/>
+        </w:rPr>
+      </w:pPr>
+    </w:p>
+    <w:p>
+      <w:pPr>
+        <w:spacing w:after="0"/>
+        <w:jc w:val="both"/>
+        <w:rPr>
+          <w:rFonts w:ascii="Times New Roman" w:eastAsiaTheme="minorEastAsia" w:hAnsi="Times New Roman" w:cs="Times New Roman"/>
+          <w:sz w:val="24"/>
+          <w:szCs w:val="24"/>
+        </w:rPr>
+      </w:pPr>
+    </w:p>
+    <w:p>
+      <w:pPr>
+        <w:spacing w:after="0"/>
+        <w:jc w:val="both"/>
+        <w:rPr>
+          <w:rFonts w:ascii="Times New Roman" w:eastAsiaTheme="minorEastAsia" w:hAnsi="Times New Roman" w:cs="Times New Roman"/>
+          <w:sz w:val="24"/>
+          <w:szCs w:val="24"/>
+        </w:rPr>
+      </w:pPr>
+    </w:p>
+    <w:p>
+      <w:pPr>
+        <w:spacing w:after="0"/>
+        <w:jc w:val="both"/>
+        <w:rPr>
+          <w:rFonts w:ascii="Times New Roman" w:eastAsiaTheme="minorEastAsia" w:hAnsi="Times New Roman" w:cs="Times New Roman"/>
+          <w:sz w:val="24"/>
+          <w:szCs w:val="24"/>
+        </w:rPr>
+      </w:pPr>
+    </w:p>
+    <w:p>
+      <w:pPr>
+        <w:spacing w:after="0"/>
+        <w:jc w:val="both"/>
+        <w:rPr>
+          <w:rFonts w:ascii="Times New Roman" w:eastAsiaTheme="minorEastAsia" w:hAnsi="Times New Roman" w:cs="Times New Roman"/>
+          <w:sz w:val="24"/>
+          <w:szCs w:val="24"/>
+        </w:rPr>
+      </w:pPr>
+      <w:r>
+        <w:rPr>
+          <w:rFonts w:ascii="Times New Roman" w:eastAsiaTheme="minorEastAsia" w:hAnsi="Times New Roman" w:cs="Times New Roman"/>
+          <w:noProof/>
+          <w:sz w:val="24"/>
+          <w:szCs w:val="24"/>
+        </w:rPr>
+        <w:lastRenderedPageBreak/>
+        <w:drawing>
+          <wp:inline distT="0" distB="0" distL="0" distR="0" wp14:anchorId="5D6217BF" wp14:editId="6880CEC2">
+            <wp:extent cx="2933065" cy="1121410"/>
+            <wp:effectExtent l="0" t="0" r="635" b="2540"/>
+            <wp:docPr id="7" name="Picture 7"/>
+            <wp:cNvGraphicFramePr>
+              <a:graphicFrameLocks xmlns:a="http://schemas.openxmlformats.org/drawingml/2006/main" noChangeAspect="1"/>
+            </wp:cNvGraphicFramePr>
+            <a:graphic xmlns:a="http://schemas.openxmlformats.org/drawingml/2006/main">
+              <a:graphicData uri="http://schemas.openxmlformats.org/drawingml/2006/picture">
+                <pic:pic xmlns:pic="http://schemas.openxmlformats.org/drawingml/2006/picture">
+                  <pic:nvPicPr>
+                    <pic:cNvPr id="0" name="Picture 2"/>
+                    <pic:cNvPicPr>
+                      <a:picLocks noChangeAspect="1" noChangeArrowheads="1"/>
+                    </pic:cNvPicPr>
+                  </pic:nvPicPr>
+                  <pic:blipFill>
+                    <a:blip r:embed="rId19">
+                      <a:extLst>
+                        <a:ext uri="{28A0092B-C50C-407E-A947-70E740481C1C}">
+                          <a14:useLocalDpi xmlns:a14="http://schemas.microsoft.com/office/drawing/2010/main" val="0"/>
+                        </a:ext>
+                      </a:extLst>
+                    </a:blip>
+                    <a:srcRect/>
+                    <a:stretch>
+                      <a:fillRect/>
+                    </a:stretch>
+                  </pic:blipFill>
+                  <pic:spPr bwMode="auto">
+                    <a:xfrm>
+                      <a:off x="0" y="0"/>
+                      <a:ext cx="2933065" cy="1121410"/>
+                    </a:xfrm>
+                    <a:prstGeom prst="rect">
+                      <a:avLst/>
+                    </a:prstGeom>
+                    <a:noFill/>
+                    <a:ln>
+                      <a:noFill/>
+                    </a:ln>
+                  </pic:spPr>
+                </pic:pic>
+              </a:graphicData>
+            </a:graphic>
+          </wp:inline>
+        </w:drawing>
+      </w:r>
+    </w:p>
+    <w:p>
+      <w:pPr>
+        <w:spacing w:after="0"/>
+        <w:jc w:val="both"/>
+        <w:rPr>
+          <w:rFonts w:ascii="Times New Roman" w:eastAsiaTheme="minorEastAsia" w:hAnsi="Times New Roman" w:cs="Times New Roman"/>
+          <w:sz w:val="24"/>
+          <w:szCs w:val="24"/>
+        </w:rPr>
+      </w:pPr>
+    </w:p>
+    <w:p>
+      <w:pPr>
+        <w:spacing w:after="0"/>
+        <w:jc w:val="both"/>
+        <w:rPr>
+          <w:rFonts w:ascii="Times New Roman" w:eastAsiaTheme="minorEastAsia" w:hAnsi="Times New Roman" w:cs="Times New Roman"/>
+          <w:sz w:val="24"/>
+          <w:szCs w:val="24"/>
+        </w:rPr>
+      </w:pPr>
+      <w:r>
+        <w:rPr>
+          <w:rFonts w:ascii="Times New Roman" w:eastAsiaTheme="minorEastAsia" w:hAnsi="Times New Roman" w:cs="Times New Roman"/>
+          <w:sz w:val="24"/>
+          <w:szCs w:val="24"/>
+        </w:rPr>
+        <w:t xml:space="preserve">Recalculating </w:t>
+      </w:r>
+      <m:oMath>
+        <m:sSub>
+          <m:sSubPr>
+            <m:ctrlPr>
+              <w:rPr>
+                <w:rFonts w:ascii="Cambria Math" w:eastAsiaTheme="minorEastAsia" w:hAnsi="Cambria Math" w:cs="Times New Roman"/>
+                <w:i/>
+                <w:sz w:val="24"/>
+                <w:szCs w:val="24"/>
+              </w:rPr>
+            </m:ctrlPr>
+          </m:sSubPr>
+          <m:e>
+            <m:r>
+              <w:rPr>
+                <w:rFonts w:ascii="Cambria Math" w:eastAsiaTheme="minorEastAsia" w:hAnsi="Cambria Math" w:cs="Times New Roman"/>
+                <w:sz w:val="24"/>
+                <w:szCs w:val="24"/>
+              </w:rPr>
+              <m:t>r</m:t>
+            </m:r>
+          </m:e>
+          <m:sub>
+            <m:r>
+              <w:rPr>
+                <w:rFonts w:ascii="Cambria Math" w:eastAsiaTheme="minorEastAsia" w:hAnsi="Cambria Math" w:cs="Times New Roman"/>
+                <w:sz w:val="24"/>
+                <w:szCs w:val="24"/>
+              </w:rPr>
+              <m:t>op</m:t>
+            </m:r>
+          </m:sub>
+        </m:sSub>
+      </m:oMath>
+      <w:r>
+        <w:rPr>
+          <w:rFonts w:ascii="Times New Roman" w:eastAsiaTheme="minorEastAsia" w:hAnsi="Times New Roman" w:cs="Times New Roman"/>
+          <w:sz w:val="24"/>
+          <w:szCs w:val="24"/>
+        </w:rPr>
+        <w:t xml:space="preserve"> with W = 203.4um and L = 2um gives, </w:t>
+      </w:r>
+      <m:oMath>
+        <m:sSub>
+          <m:sSubPr>
+            <m:ctrlPr>
+              <w:rPr>
+                <w:rFonts w:ascii="Cambria Math" w:eastAsiaTheme="minorEastAsia" w:hAnsi="Cambria Math" w:cs="Times New Roman"/>
+                <w:i/>
+                <w:sz w:val="24"/>
+                <w:szCs w:val="24"/>
+              </w:rPr>
+            </m:ctrlPr>
+          </m:sSubPr>
+          <m:e>
+            <m:r>
+              <w:rPr>
+                <w:rFonts w:ascii="Cambria Math" w:eastAsiaTheme="minorEastAsia" w:hAnsi="Cambria Math" w:cs="Times New Roman"/>
+                <w:sz w:val="24"/>
+                <w:szCs w:val="24"/>
+              </w:rPr>
+              <m:t>r</m:t>
+            </m:r>
+          </m:e>
+          <m:sub>
+            <m:r>
+              <w:rPr>
+                <w:rFonts w:ascii="Cambria Math" w:eastAsiaTheme="minorEastAsia" w:hAnsi="Cambria Math" w:cs="Times New Roman"/>
+                <w:sz w:val="24"/>
+                <w:szCs w:val="24"/>
+              </w:rPr>
+              <m:t>op</m:t>
+            </m:r>
+          </m:sub>
+        </m:sSub>
+        <m:r>
+          <w:rPr>
+            <w:rFonts w:ascii="Cambria Math" w:eastAsiaTheme="minorEastAsia" w:hAnsi="Cambria Math" w:cs="Times New Roman"/>
+            <w:sz w:val="24"/>
+            <w:szCs w:val="24"/>
+          </w:rPr>
+          <m:t>=104k</m:t>
+        </m:r>
+        <m:r>
+          <m:rPr>
+            <m:sty m:val="p"/>
+          </m:rPr>
+          <w:rPr>
+            <w:rFonts w:ascii="Cambria Math" w:eastAsiaTheme="minorEastAsia" w:hAnsi="Cambria Math" w:cs="Times New Roman"/>
+            <w:sz w:val="24"/>
+            <w:szCs w:val="24"/>
+          </w:rPr>
+          <m:t>Ω≥</m:t>
+        </m:r>
+        <m:r>
+          <w:rPr>
+            <w:rFonts w:ascii="Cambria Math" w:eastAsiaTheme="minorEastAsia" w:hAnsi="Cambria Math" w:cs="Times New Roman"/>
+            <w:sz w:val="24"/>
+            <w:szCs w:val="24"/>
+          </w:rPr>
+          <m:t>65k</m:t>
+        </m:r>
+      </m:oMath>
+      <w:r>
+        <w:rPr>
+          <w:rFonts w:ascii="Times New Roman" w:eastAsiaTheme="minorEastAsia" w:hAnsi="Times New Roman" w:cs="Times New Roman"/>
+          <w:sz w:val="24"/>
+          <w:szCs w:val="24"/>
+        </w:rPr>
+        <w:t xml:space="preserve">. </w:t>
+      </w:r>
+    </w:p>
+    <w:p>
+      <w:pPr>
+        <w:spacing w:after="0"/>
+        <w:jc w:val="both"/>
+        <w:rPr>
+          <w:rFonts w:ascii="Times New Roman" w:eastAsiaTheme="minorEastAsia" w:hAnsi="Times New Roman" w:cs="Times New Roman"/>
+          <w:sz w:val="24"/>
+          <w:szCs w:val="24"/>
+        </w:rPr>
+      </w:pPr>
+      <w:r>
+        <w:rPr>
+          <w:rFonts w:ascii="Times New Roman" w:eastAsiaTheme="minorEastAsia" w:hAnsi="Times New Roman" w:cs="Times New Roman"/>
+          <w:sz w:val="24"/>
+          <w:szCs w:val="24"/>
+        </w:rPr>
+        <w:t xml:space="preserve">Which is what we wanted. </w:t>
+      </w:r>
+    </w:p>
+    <w:p>
+      <w:pPr>
+        <w:spacing w:after="0"/>
+        <w:jc w:val="both"/>
+        <w:rPr>
+          <w:rFonts w:ascii="Times New Roman" w:eastAsiaTheme="minorEastAsia" w:hAnsi="Times New Roman" w:cs="Times New Roman"/>
+          <w:sz w:val="24"/>
+          <w:szCs w:val="24"/>
+        </w:rPr>
+      </w:pPr>
+      <w:r>
+        <w:rPr>
+          <w:rFonts w:ascii="Times New Roman" w:eastAsiaTheme="minorEastAsia" w:hAnsi="Times New Roman" w:cs="Times New Roman"/>
+          <w:noProof/>
+          <w:sz w:val="24"/>
+          <w:szCs w:val="24"/>
+        </w:rPr>
+        <w:drawing>
+          <wp:inline distT="0" distB="0" distL="0" distR="0" wp14:anchorId="321BBE15" wp14:editId="10C6A131">
+            <wp:extent cx="6849110" cy="1527175"/>
+            <wp:effectExtent l="0" t="0" r="8890" b="0"/>
+            <wp:docPr id="11" name="Picture 11"/>
+            <wp:cNvGraphicFramePr>
+              <a:graphicFrameLocks xmlns:a="http://schemas.openxmlformats.org/drawingml/2006/main" noChangeAspect="1"/>
+            </wp:cNvGraphicFramePr>
+            <a:graphic xmlns:a="http://schemas.openxmlformats.org/drawingml/2006/main">
+              <a:graphicData uri="http://schemas.openxmlformats.org/drawingml/2006/picture">
+                <pic:pic xmlns:pic="http://schemas.openxmlformats.org/drawingml/2006/picture">
+                  <pic:nvPicPr>
+                    <pic:cNvPr id="0" name="Picture 3"/>
+                    <pic:cNvPicPr>
+                      <a:picLocks noChangeAspect="1" noChangeArrowheads="1"/>
+                    </pic:cNvPicPr>
+                  </pic:nvPicPr>
+                  <pic:blipFill>
+                    <a:blip r:embed="rId20" cstate="print">
+                      <a:extLst>
+                        <a:ext uri="{28A0092B-C50C-407E-A947-70E740481C1C}">
+                          <a14:useLocalDpi xmlns:a14="http://schemas.microsoft.com/office/drawing/2010/main" val="0"/>
+                        </a:ext>
+                      </a:extLst>
+                    </a:blip>
+                    <a:srcRect/>
+                    <a:stretch>
+                      <a:fillRect/>
+                    </a:stretch>
+                  </pic:blipFill>
+                  <pic:spPr bwMode="auto">
+                    <a:xfrm>
+                      <a:off x="0" y="0"/>
+                      <a:ext cx="6849110" cy="1527175"/>
+                    </a:xfrm>
+                    <a:prstGeom prst="rect">
+                      <a:avLst/>
+                    </a:prstGeom>
+                    <a:noFill/>
+                    <a:ln>
+                      <a:noFill/>
+                    </a:ln>
+                  </pic:spPr>
+                </pic:pic>
+              </a:graphicData>
+            </a:graphic>
+          </wp:inline>
+        </w:drawing>
+      </w:r>
+    </w:p>
+    <w:p>
+      <w:pPr>
+        <w:spacing w:after="0"/>
+        <w:jc w:val="both"/>
+        <w:rPr>
+          <w:rFonts w:ascii="Times New Roman" w:eastAsiaTheme="minorEastAsia" w:hAnsi="Times New Roman" w:cs="Times New Roman"/>
+          <w:sz w:val="24"/>
+          <w:szCs w:val="24"/>
+        </w:rPr>
+      </w:pPr>
     </w:p>
     <w:p>
       <w:pPr>
@@ -6098,12 +6499,480 @@
           <w:szCs w:val="24"/>
         </w:rPr>
       </w:pPr>
+    </w:p>
+    <w:p>
+      <w:pPr>
+        <w:spacing w:after="0"/>
+        <w:jc w:val="both"/>
+        <w:rPr>
+          <w:rFonts w:ascii="Times New Roman" w:eastAsiaTheme="minorEastAsia" w:hAnsi="Times New Roman" w:cs="Times New Roman"/>
+          <w:sz w:val="24"/>
+          <w:szCs w:val="24"/>
+        </w:rPr>
+      </w:pPr>
+      <w:r>
+        <w:rPr>
+          <w:rFonts w:ascii="Times New Roman" w:eastAsiaTheme="minorEastAsia" w:hAnsi="Times New Roman" w:cs="Times New Roman"/>
+          <w:noProof/>
+          <w:sz w:val="24"/>
+          <w:szCs w:val="24"/>
+        </w:rPr>
+        <w:drawing>
+          <wp:inline distT="0" distB="0" distL="0" distR="0" wp14:anchorId="7D2DBF06" wp14:editId="27064050">
+            <wp:extent cx="6858000" cy="1463040"/>
+            <wp:effectExtent l="0" t="0" r="0" b="3810"/>
+            <wp:docPr id="12" name="Picture 12"/>
+            <wp:cNvGraphicFramePr>
+              <a:graphicFrameLocks xmlns:a="http://schemas.openxmlformats.org/drawingml/2006/main" noChangeAspect="1"/>
+            </wp:cNvGraphicFramePr>
+            <a:graphic xmlns:a="http://schemas.openxmlformats.org/drawingml/2006/main">
+              <a:graphicData uri="http://schemas.openxmlformats.org/drawingml/2006/picture">
+                <pic:pic xmlns:pic="http://schemas.openxmlformats.org/drawingml/2006/picture">
+                  <pic:nvPicPr>
+                    <pic:cNvPr id="0" name="Picture 4"/>
+                    <pic:cNvPicPr>
+                      <a:picLocks noChangeAspect="1" noChangeArrowheads="1"/>
+                    </pic:cNvPicPr>
+                  </pic:nvPicPr>
+                  <pic:blipFill>
+                    <a:blip r:embed="rId21" cstate="print">
+                      <a:extLst>
+                        <a:ext uri="{28A0092B-C50C-407E-A947-70E740481C1C}">
+                          <a14:useLocalDpi xmlns:a14="http://schemas.microsoft.com/office/drawing/2010/main" val="0"/>
+                        </a:ext>
+                      </a:extLst>
+                    </a:blip>
+                    <a:srcRect/>
+                    <a:stretch>
+                      <a:fillRect/>
+                    </a:stretch>
+                  </pic:blipFill>
+                  <pic:spPr bwMode="auto">
+                    <a:xfrm>
+                      <a:off x="0" y="0"/>
+                      <a:ext cx="6858000" cy="1463040"/>
+                    </a:xfrm>
+                    <a:prstGeom prst="rect">
+                      <a:avLst/>
+                    </a:prstGeom>
+                    <a:noFill/>
+                    <a:ln>
+                      <a:noFill/>
+                    </a:ln>
+                  </pic:spPr>
+                </pic:pic>
+              </a:graphicData>
+            </a:graphic>
+          </wp:inline>
+        </w:drawing>
+      </w:r>
+    </w:p>
+    <w:p>
+      <w:pPr>
+        <w:spacing w:after="0"/>
+        <w:jc w:val="both"/>
+        <w:rPr>
+          <w:rFonts w:ascii="Times New Roman" w:eastAsiaTheme="minorEastAsia" w:hAnsi="Times New Roman" w:cs="Times New Roman"/>
+          <w:sz w:val="24"/>
+          <w:szCs w:val="24"/>
+        </w:rPr>
+      </w:pPr>
+    </w:p>
+    <w:p>
+      <w:pPr>
+        <w:spacing w:after="0"/>
+        <w:jc w:val="both"/>
+        <w:rPr>
+          <w:rFonts w:ascii="Times New Roman" w:eastAsiaTheme="minorEastAsia" w:hAnsi="Times New Roman" w:cs="Times New Roman"/>
+          <w:sz w:val="24"/>
+          <w:szCs w:val="24"/>
+        </w:rPr>
+      </w:pPr>
+      <w:r>
+        <w:rPr>
+          <w:rFonts w:ascii="Times New Roman" w:eastAsiaTheme="minorEastAsia" w:hAnsi="Times New Roman" w:cs="Times New Roman"/>
+          <w:sz w:val="24"/>
+          <w:szCs w:val="24"/>
+        </w:rPr>
+        <w:t xml:space="preserve">As we can see, </w:t>
+      </w:r>
+      <m:oMath>
+        <m:sSub>
+          <m:sSubPr>
+            <m:ctrlPr>
+              <w:rPr>
+                <w:rFonts w:ascii="Cambria Math" w:eastAsiaTheme="minorEastAsia" w:hAnsi="Cambria Math" w:cs="Times New Roman"/>
+                <w:i/>
+                <w:sz w:val="24"/>
+                <w:szCs w:val="24"/>
+              </w:rPr>
+            </m:ctrlPr>
+          </m:sSubPr>
+          <m:e>
+            <m:r>
+              <w:rPr>
+                <w:rFonts w:ascii="Cambria Math" w:eastAsiaTheme="minorEastAsia" w:hAnsi="Cambria Math" w:cs="Times New Roman"/>
+                <w:sz w:val="24"/>
+                <w:szCs w:val="24"/>
+              </w:rPr>
+              <m:t>V</m:t>
+            </m:r>
+          </m:e>
+          <m:sub>
+            <m:r>
+              <w:rPr>
+                <w:rFonts w:ascii="Cambria Math" w:eastAsiaTheme="minorEastAsia" w:hAnsi="Cambria Math" w:cs="Times New Roman"/>
+                <w:sz w:val="24"/>
+                <w:szCs w:val="24"/>
+              </w:rPr>
+              <m:t>out</m:t>
+            </m:r>
+          </m:sub>
+        </m:sSub>
+        <m:r>
+          <w:rPr>
+            <w:rFonts w:ascii="Cambria Math" w:eastAsiaTheme="minorEastAsia" w:hAnsi="Cambria Math" w:cs="Times New Roman"/>
+            <w:sz w:val="24"/>
+            <w:szCs w:val="24"/>
+          </w:rPr>
+          <m:t>=0.6V</m:t>
+        </m:r>
+      </m:oMath>
+      <w:r>
+        <w:rPr>
+          <w:rFonts w:ascii="Times New Roman" w:eastAsiaTheme="minorEastAsia" w:hAnsi="Times New Roman" w:cs="Times New Roman"/>
+          <w:sz w:val="24"/>
+          <w:szCs w:val="24"/>
+        </w:rPr>
+        <w:t xml:space="preserve"> when </w:t>
+      </w:r>
+      <m:oMath>
+        <m:sSub>
+          <m:sSubPr>
+            <m:ctrlPr>
+              <w:rPr>
+                <w:rFonts w:ascii="Cambria Math" w:eastAsiaTheme="minorEastAsia" w:hAnsi="Cambria Math" w:cs="Times New Roman"/>
+                <w:i/>
+                <w:sz w:val="24"/>
+                <w:szCs w:val="24"/>
+              </w:rPr>
+            </m:ctrlPr>
+          </m:sSubPr>
+          <m:e>
+            <m:r>
+              <w:rPr>
+                <w:rFonts w:ascii="Cambria Math" w:eastAsiaTheme="minorEastAsia" w:hAnsi="Cambria Math" w:cs="Times New Roman"/>
+                <w:sz w:val="24"/>
+                <w:szCs w:val="24"/>
+              </w:rPr>
+              <m:t>V</m:t>
+            </m:r>
+          </m:e>
+          <m:sub>
+            <m:r>
+              <w:rPr>
+                <w:rFonts w:ascii="Cambria Math" w:eastAsiaTheme="minorEastAsia" w:hAnsi="Cambria Math" w:cs="Times New Roman"/>
+                <w:sz w:val="24"/>
+                <w:szCs w:val="24"/>
+              </w:rPr>
+              <m:t>GS</m:t>
+            </m:r>
+          </m:sub>
+        </m:sSub>
+        <m:r>
+          <w:rPr>
+            <w:rFonts w:ascii="Cambria Math" w:eastAsiaTheme="minorEastAsia" w:hAnsi="Cambria Math" w:cs="Times New Roman"/>
+            <w:sz w:val="24"/>
+            <w:szCs w:val="24"/>
+          </w:rPr>
+          <m:t>=351mV</m:t>
+        </m:r>
+      </m:oMath>
+      <w:r>
+        <w:rPr>
+          <w:rFonts w:ascii="Times New Roman" w:eastAsiaTheme="minorEastAsia" w:hAnsi="Times New Roman" w:cs="Times New Roman"/>
+          <w:sz w:val="24"/>
+          <w:szCs w:val="24"/>
+        </w:rPr>
+        <w:t xml:space="preserve">. This is close to what we simulated. </w:t>
+      </w:r>
+      <m:oMath>
+        <m:d>
+          <m:dPr>
+            <m:begChr m:val="|"/>
+            <m:endChr m:val="|"/>
+            <m:ctrlPr>
+              <w:rPr>
+                <w:rFonts w:ascii="Cambria Math" w:eastAsiaTheme="minorEastAsia" w:hAnsi="Cambria Math" w:cs="Times New Roman"/>
+                <w:i/>
+                <w:sz w:val="24"/>
+                <w:szCs w:val="24"/>
+              </w:rPr>
+            </m:ctrlPr>
+          </m:dPr>
+          <m:e>
+            <m:sSub>
+              <m:sSubPr>
+                <m:ctrlPr>
+                  <w:rPr>
+                    <w:rFonts w:ascii="Cambria Math" w:eastAsiaTheme="minorEastAsia" w:hAnsi="Cambria Math" w:cs="Times New Roman"/>
+                    <w:i/>
+                    <w:sz w:val="24"/>
+                    <w:szCs w:val="24"/>
+                  </w:rPr>
+                </m:ctrlPr>
+              </m:sSubPr>
+              <m:e>
+                <m:r>
+                  <w:rPr>
+                    <w:rFonts w:ascii="Cambria Math" w:eastAsiaTheme="minorEastAsia" w:hAnsi="Cambria Math" w:cs="Times New Roman"/>
+                    <w:sz w:val="24"/>
+                    <w:szCs w:val="24"/>
+                  </w:rPr>
+                  <m:t>A</m:t>
+                </m:r>
+              </m:e>
+              <m:sub>
+                <m:r>
+                  <w:rPr>
+                    <w:rFonts w:ascii="Cambria Math" w:eastAsiaTheme="minorEastAsia" w:hAnsi="Cambria Math" w:cs="Times New Roman"/>
+                    <w:sz w:val="24"/>
+                    <w:szCs w:val="24"/>
+                  </w:rPr>
+                  <m:t>v</m:t>
+                </m:r>
+              </m:sub>
+            </m:sSub>
+          </m:e>
+        </m:d>
+        <m:r>
+          <m:rPr>
+            <m:sty m:val="p"/>
+          </m:rPr>
+          <w:rPr>
+            <w:rFonts w:ascii="Cambria Math" w:eastAsiaTheme="minorEastAsia" w:hAnsi="Cambria Math" w:cs="Times New Roman"/>
+            <w:sz w:val="24"/>
+            <w:szCs w:val="24"/>
+          </w:rPr>
+          <m:t>≈</m:t>
+        </m:r>
+        <m:r>
+          <w:rPr>
+            <w:rFonts w:ascii="Cambria Math" w:eastAsiaTheme="minorEastAsia" w:hAnsi="Cambria Math" w:cs="Times New Roman"/>
+            <w:sz w:val="24"/>
+            <w:szCs w:val="24"/>
+          </w:rPr>
+          <m:t>29</m:t>
+        </m:r>
+      </m:oMath>
+      <w:r>
+        <w:rPr>
+          <w:rFonts w:ascii="Times New Roman" w:eastAsiaTheme="minorEastAsia" w:hAnsi="Times New Roman" w:cs="Times New Roman"/>
+          <w:sz w:val="24"/>
+          <w:szCs w:val="24"/>
+        </w:rPr>
+        <w:t xml:space="preserve"> at </w:t>
+      </w:r>
+      <m:oMath>
+        <m:sSub>
+          <m:sSubPr>
+            <m:ctrlPr>
+              <w:rPr>
+                <w:rFonts w:ascii="Cambria Math" w:eastAsiaTheme="minorEastAsia" w:hAnsi="Cambria Math" w:cs="Times New Roman"/>
+                <w:i/>
+                <w:sz w:val="24"/>
+                <w:szCs w:val="24"/>
+              </w:rPr>
+            </m:ctrlPr>
+          </m:sSubPr>
+          <m:e>
+            <m:r>
+              <w:rPr>
+                <w:rFonts w:ascii="Cambria Math" w:eastAsiaTheme="minorEastAsia" w:hAnsi="Cambria Math" w:cs="Times New Roman"/>
+                <w:sz w:val="24"/>
+                <w:szCs w:val="24"/>
+              </w:rPr>
+              <m:t>V</m:t>
+            </m:r>
+          </m:e>
+          <m:sub>
+            <m:r>
+              <w:rPr>
+                <w:rFonts w:ascii="Cambria Math" w:eastAsiaTheme="minorEastAsia" w:hAnsi="Cambria Math" w:cs="Times New Roman"/>
+                <w:sz w:val="24"/>
+                <w:szCs w:val="24"/>
+              </w:rPr>
+              <m:t>GS</m:t>
+            </m:r>
+          </m:sub>
+        </m:sSub>
+        <m:r>
+          <w:rPr>
+            <w:rFonts w:ascii="Cambria Math" w:eastAsiaTheme="minorEastAsia" w:hAnsi="Cambria Math" w:cs="Times New Roman"/>
+            <w:sz w:val="24"/>
+            <w:szCs w:val="24"/>
+          </w:rPr>
+          <m:t>=350mV</m:t>
+        </m:r>
+      </m:oMath>
+      <w:r>
+        <w:rPr>
+          <w:rFonts w:ascii="Times New Roman" w:eastAsiaTheme="minorEastAsia" w:hAnsi="Times New Roman" w:cs="Times New Roman"/>
+          <w:sz w:val="24"/>
+          <w:szCs w:val="24"/>
+        </w:rPr>
+        <w:t>.</w:t>
+      </w:r>
+    </w:p>
+    <w:p>
+      <w:pPr>
+        <w:spacing w:after="0"/>
+        <w:jc w:val="both"/>
+        <w:rPr>
+          <w:rFonts w:ascii="Times New Roman" w:eastAsiaTheme="minorEastAsia" w:hAnsi="Times New Roman" w:cs="Times New Roman"/>
+          <w:sz w:val="24"/>
+          <w:szCs w:val="24"/>
+        </w:rPr>
+      </w:pPr>
+    </w:p>
+    <w:p>
+      <w:pPr>
+        <w:spacing w:after="0"/>
+        <w:jc w:val="both"/>
+        <w:rPr>
+          <w:rFonts w:ascii="Times New Roman" w:eastAsiaTheme="minorEastAsia" w:hAnsi="Times New Roman" w:cs="Times New Roman"/>
+          <w:sz w:val="24"/>
+          <w:szCs w:val="24"/>
+        </w:rPr>
+      </w:pPr>
+    </w:p>
+    <w:p>
+      <w:pPr>
+        <w:spacing w:after="0"/>
+        <w:jc w:val="both"/>
+        <w:rPr>
+          <w:rFonts w:ascii="Times New Roman" w:eastAsiaTheme="minorEastAsia" w:hAnsi="Times New Roman" w:cs="Times New Roman"/>
+          <w:sz w:val="24"/>
+          <w:szCs w:val="24"/>
+        </w:rPr>
+      </w:pPr>
+    </w:p>
+    <w:p>
+      <w:pPr>
+        <w:spacing w:after="0"/>
+        <w:jc w:val="both"/>
+        <w:rPr>
+          <w:rFonts w:ascii="Times New Roman" w:eastAsiaTheme="minorEastAsia" w:hAnsi="Times New Roman" w:cs="Times New Roman"/>
+          <w:sz w:val="24"/>
+          <w:szCs w:val="24"/>
+        </w:rPr>
+      </w:pPr>
+    </w:p>
+    <w:p>
+      <w:pPr>
+        <w:spacing w:after="0"/>
+        <w:jc w:val="both"/>
+        <w:rPr>
+          <w:rFonts w:ascii="Times New Roman" w:eastAsiaTheme="minorEastAsia" w:hAnsi="Times New Roman" w:cs="Times New Roman"/>
+          <w:sz w:val="24"/>
+          <w:szCs w:val="24"/>
+        </w:rPr>
+      </w:pPr>
+    </w:p>
+    <w:p>
+      <w:pPr>
+        <w:spacing w:after="0"/>
+        <w:jc w:val="both"/>
+        <w:rPr>
+          <w:rFonts w:ascii="Times New Roman" w:eastAsiaTheme="minorEastAsia" w:hAnsi="Times New Roman" w:cs="Times New Roman"/>
+          <w:sz w:val="24"/>
+          <w:szCs w:val="24"/>
+        </w:rPr>
+      </w:pPr>
+    </w:p>
+    <w:p>
+      <w:pPr>
+        <w:spacing w:after="0"/>
+        <w:jc w:val="both"/>
+        <w:rPr>
+          <w:rFonts w:ascii="Times New Roman" w:eastAsiaTheme="minorEastAsia" w:hAnsi="Times New Roman" w:cs="Times New Roman"/>
+          <w:sz w:val="24"/>
+          <w:szCs w:val="24"/>
+        </w:rPr>
+      </w:pPr>
+    </w:p>
+    <w:p>
+      <w:pPr>
+        <w:spacing w:after="0"/>
+        <w:jc w:val="both"/>
+        <w:rPr>
+          <w:rFonts w:ascii="Times New Roman" w:eastAsiaTheme="minorEastAsia" w:hAnsi="Times New Roman" w:cs="Times New Roman"/>
+          <w:sz w:val="24"/>
+          <w:szCs w:val="24"/>
+        </w:rPr>
+      </w:pPr>
+    </w:p>
+    <w:p>
+      <w:pPr>
+        <w:spacing w:after="0"/>
+        <w:jc w:val="both"/>
+        <w:rPr>
+          <w:rFonts w:ascii="Times New Roman" w:eastAsiaTheme="minorEastAsia" w:hAnsi="Times New Roman" w:cs="Times New Roman"/>
+          <w:sz w:val="24"/>
+          <w:szCs w:val="24"/>
+        </w:rPr>
+      </w:pPr>
+    </w:p>
+    <w:p>
+      <w:pPr>
+        <w:spacing w:after="0"/>
+        <w:jc w:val="both"/>
+        <w:rPr>
+          <w:rFonts w:ascii="Times New Roman" w:eastAsiaTheme="minorEastAsia" w:hAnsi="Times New Roman" w:cs="Times New Roman"/>
+          <w:sz w:val="24"/>
+          <w:szCs w:val="24"/>
+        </w:rPr>
+      </w:pPr>
+    </w:p>
+    <w:p>
+      <w:pPr>
+        <w:spacing w:after="0"/>
+        <w:jc w:val="both"/>
+        <w:rPr>
+          <w:rFonts w:ascii="Times New Roman" w:eastAsiaTheme="minorEastAsia" w:hAnsi="Times New Roman" w:cs="Times New Roman"/>
+          <w:sz w:val="24"/>
+          <w:szCs w:val="24"/>
+        </w:rPr>
+      </w:pPr>
+    </w:p>
+    <w:p>
+      <w:pPr>
+        <w:spacing w:after="0"/>
+        <w:jc w:val="both"/>
+        <w:rPr>
+          <w:rFonts w:ascii="Times New Roman" w:eastAsiaTheme="minorEastAsia" w:hAnsi="Times New Roman" w:cs="Times New Roman"/>
+          <w:sz w:val="24"/>
+          <w:szCs w:val="24"/>
+        </w:rPr>
+      </w:pPr>
+    </w:p>
+    <w:p>
+      <w:pPr>
+        <w:spacing w:after="0"/>
+        <w:jc w:val="both"/>
+        <w:rPr>
+          <w:rFonts w:ascii="Times New Roman" w:eastAsiaTheme="minorEastAsia" w:hAnsi="Times New Roman" w:cs="Times New Roman"/>
+          <w:sz w:val="24"/>
+          <w:szCs w:val="24"/>
+        </w:rPr>
+      </w:pPr>
       <w:r>
         <w:rPr>
           <w:rFonts w:ascii="Times New Roman" w:hAnsi="Times New Roman" w:cs="Times New Roman"/>
           <w:sz w:val="24"/>
           <w:szCs w:val="24"/>
         </w:rPr>
+        <w:lastRenderedPageBreak/>
         <w:t xml:space="preserve">6. </w:t>
       </w:r>
       <w:r>
@@ -6562,9 +7431,495 @@
           <w:szCs w:val="24"/>
         </w:rPr>
       </w:pPr>
+      <w:r>
+        <w:rPr>
+          <w:rFonts w:ascii="Times New Roman" w:eastAsiaTheme="minorEastAsia" w:hAnsi="Times New Roman" w:cs="Times New Roman"/>
+          <w:noProof/>
+          <w:sz w:val="24"/>
+          <w:szCs w:val="24"/>
+        </w:rPr>
+        <w:drawing>
+          <wp:inline distT="0" distB="0" distL="0" distR="0" wp14:anchorId="5BEADFC4" wp14:editId="2C97B5BE">
+            <wp:extent cx="6858000" cy="1656080"/>
+            <wp:effectExtent l="0" t="0" r="0" b="1270"/>
+            <wp:docPr id="14" name="Picture 14"/>
+            <wp:cNvGraphicFramePr>
+              <a:graphicFrameLocks xmlns:a="http://schemas.openxmlformats.org/drawingml/2006/main" noChangeAspect="1"/>
+            </wp:cNvGraphicFramePr>
+            <a:graphic xmlns:a="http://schemas.openxmlformats.org/drawingml/2006/main">
+              <a:graphicData uri="http://schemas.openxmlformats.org/drawingml/2006/picture">
+                <pic:pic xmlns:pic="http://schemas.openxmlformats.org/drawingml/2006/picture">
+                  <pic:nvPicPr>
+                    <pic:cNvPr id="0" name="Picture 5"/>
+                    <pic:cNvPicPr>
+                      <a:picLocks noChangeAspect="1" noChangeArrowheads="1"/>
+                    </pic:cNvPicPr>
+                  </pic:nvPicPr>
+                  <pic:blipFill>
+                    <a:blip r:embed="rId22">
+                      <a:extLst>
+                        <a:ext uri="{28A0092B-C50C-407E-A947-70E740481C1C}">
+                          <a14:useLocalDpi xmlns:a14="http://schemas.microsoft.com/office/drawing/2010/main" val="0"/>
+                        </a:ext>
+                      </a:extLst>
+                    </a:blip>
+                    <a:srcRect/>
+                    <a:stretch>
+                      <a:fillRect/>
+                    </a:stretch>
+                  </pic:blipFill>
+                  <pic:spPr bwMode="auto">
+                    <a:xfrm>
+                      <a:off x="0" y="0"/>
+                      <a:ext cx="6858000" cy="1656080"/>
+                    </a:xfrm>
+                    <a:prstGeom prst="rect">
+                      <a:avLst/>
+                    </a:prstGeom>
+                    <a:noFill/>
+                    <a:ln>
+                      <a:noFill/>
+                    </a:ln>
+                  </pic:spPr>
+                </pic:pic>
+              </a:graphicData>
+            </a:graphic>
+          </wp:inline>
+        </w:drawing>
+      </w:r>
+    </w:p>
+    <w:p>
+      <w:pPr>
+        <w:spacing w:after="0"/>
+        <w:jc w:val="both"/>
+        <w:rPr>
+          <w:rFonts w:ascii="Times New Roman" w:eastAsiaTheme="minorEastAsia" w:hAnsi="Times New Roman" w:cs="Times New Roman"/>
+          <w:sz w:val="24"/>
+          <w:szCs w:val="24"/>
+        </w:rPr>
+      </w:pPr>
+    </w:p>
+    <w:p>
+      <w:pPr>
+        <w:spacing w:after="0"/>
+        <w:jc w:val="both"/>
+        <w:rPr>
+          <w:rFonts w:ascii="Times New Roman" w:eastAsiaTheme="minorEastAsia" w:hAnsi="Times New Roman" w:cs="Times New Roman"/>
+          <w:sz w:val="24"/>
+          <w:szCs w:val="24"/>
+        </w:rPr>
+      </w:pPr>
+      <w:r>
+        <w:rPr>
+          <w:rFonts w:ascii="Times New Roman" w:eastAsiaTheme="minorEastAsia" w:hAnsi="Times New Roman" w:cs="Times New Roman"/>
+          <w:sz w:val="24"/>
+          <w:szCs w:val="24"/>
+        </w:rPr>
+        <w:t xml:space="preserve">Note that the biasing transistor is the same as the reference transistor. </w:t>
+      </w:r>
+    </w:p>
+    <w:p>
+      <w:pPr>
+        <w:spacing w:after="0"/>
+        <w:jc w:val="both"/>
+        <w:rPr>
+          <w:rFonts w:ascii="Times New Roman" w:eastAsiaTheme="minorEastAsia" w:hAnsi="Times New Roman" w:cs="Times New Roman"/>
+          <w:sz w:val="24"/>
+          <w:szCs w:val="24"/>
+        </w:rPr>
+      </w:pPr>
+    </w:p>
+    <w:p>
+      <w:pPr>
+        <w:spacing w:after="0"/>
+        <w:jc w:val="both"/>
+        <w:rPr>
+          <w:rFonts w:ascii="Times New Roman" w:eastAsiaTheme="minorEastAsia" w:hAnsi="Times New Roman" w:cs="Times New Roman"/>
+          <w:sz w:val="24"/>
+          <w:szCs w:val="24"/>
+        </w:rPr>
+      </w:pPr>
+      <w:r>
+        <w:rPr>
+          <w:rFonts w:ascii="Times New Roman" w:eastAsiaTheme="minorEastAsia" w:hAnsi="Times New Roman" w:cs="Times New Roman"/>
+          <w:noProof/>
+          <w:sz w:val="24"/>
+          <w:szCs w:val="24"/>
+        </w:rPr>
+        <w:drawing>
+          <wp:inline distT="0" distB="0" distL="0" distR="0" wp14:anchorId="073278E6" wp14:editId="3055A151">
+            <wp:extent cx="6858000" cy="1518285"/>
+            <wp:effectExtent l="0" t="0" r="0" b="5715"/>
+            <wp:docPr id="17" name="Picture 17"/>
+            <wp:cNvGraphicFramePr>
+              <a:graphicFrameLocks xmlns:a="http://schemas.openxmlformats.org/drawingml/2006/main" noChangeAspect="1"/>
+            </wp:cNvGraphicFramePr>
+            <a:graphic xmlns:a="http://schemas.openxmlformats.org/drawingml/2006/main">
+              <a:graphicData uri="http://schemas.openxmlformats.org/drawingml/2006/picture">
+                <pic:pic xmlns:pic="http://schemas.openxmlformats.org/drawingml/2006/picture">
+                  <pic:nvPicPr>
+                    <pic:cNvPr id="0" name="Picture 7"/>
+                    <pic:cNvPicPr>
+                      <a:picLocks noChangeAspect="1" noChangeArrowheads="1"/>
+                    </pic:cNvPicPr>
+                  </pic:nvPicPr>
+                  <pic:blipFill>
+                    <a:blip r:embed="rId23" cstate="print">
+                      <a:extLst>
+                        <a:ext uri="{28A0092B-C50C-407E-A947-70E740481C1C}">
+                          <a14:useLocalDpi xmlns:a14="http://schemas.microsoft.com/office/drawing/2010/main" val="0"/>
+                        </a:ext>
+                      </a:extLst>
+                    </a:blip>
+                    <a:srcRect/>
+                    <a:stretch>
+                      <a:fillRect/>
+                    </a:stretch>
+                  </pic:blipFill>
+                  <pic:spPr bwMode="auto">
+                    <a:xfrm>
+                      <a:off x="0" y="0"/>
+                      <a:ext cx="6858000" cy="1518285"/>
+                    </a:xfrm>
+                    <a:prstGeom prst="rect">
+                      <a:avLst/>
+                    </a:prstGeom>
+                    <a:noFill/>
+                    <a:ln>
+                      <a:noFill/>
+                    </a:ln>
+                  </pic:spPr>
+                </pic:pic>
+              </a:graphicData>
+            </a:graphic>
+          </wp:inline>
+        </w:drawing>
+      </w:r>
+    </w:p>
+    <w:p>
+      <w:pPr>
+        <w:spacing w:after="0"/>
+        <w:jc w:val="both"/>
+        <w:rPr>
+          <w:rFonts w:ascii="Times New Roman" w:eastAsiaTheme="minorEastAsia" w:hAnsi="Times New Roman" w:cs="Times New Roman"/>
+          <w:sz w:val="24"/>
+          <w:szCs w:val="24"/>
+        </w:rPr>
+      </w:pPr>
+    </w:p>
+    <w:p>
+      <w:pPr>
+        <w:spacing w:after="0"/>
+        <w:jc w:val="both"/>
+        <w:rPr>
+          <w:rFonts w:ascii="Times New Roman" w:eastAsiaTheme="minorEastAsia" w:hAnsi="Times New Roman" w:cs="Times New Roman"/>
+          <w:sz w:val="24"/>
+          <w:szCs w:val="24"/>
+        </w:rPr>
+      </w:pPr>
+      <w:r>
+        <w:rPr>
+          <w:rFonts w:ascii="Times New Roman" w:eastAsiaTheme="minorEastAsia" w:hAnsi="Times New Roman" w:cs="Times New Roman"/>
+          <w:sz w:val="24"/>
+          <w:szCs w:val="24"/>
+        </w:rPr>
+        <w:t xml:space="preserve">At </w:t>
+      </w:r>
+      <m:oMath>
+        <m:sSub>
+          <m:sSubPr>
+            <m:ctrlPr>
+              <w:rPr>
+                <w:rFonts w:ascii="Cambria Math" w:eastAsiaTheme="minorEastAsia" w:hAnsi="Cambria Math" w:cs="Times New Roman"/>
+                <w:i/>
+                <w:sz w:val="24"/>
+                <w:szCs w:val="24"/>
+              </w:rPr>
+            </m:ctrlPr>
+          </m:sSubPr>
+          <m:e>
+            <m:r>
+              <w:rPr>
+                <w:rFonts w:ascii="Cambria Math" w:eastAsiaTheme="minorEastAsia" w:hAnsi="Cambria Math" w:cs="Times New Roman"/>
+                <w:sz w:val="24"/>
+                <w:szCs w:val="24"/>
+              </w:rPr>
+              <m:t>V</m:t>
+            </m:r>
+          </m:e>
+          <m:sub>
+            <m:r>
+              <w:rPr>
+                <w:rFonts w:ascii="Cambria Math" w:eastAsiaTheme="minorEastAsia" w:hAnsi="Cambria Math" w:cs="Times New Roman"/>
+                <w:sz w:val="24"/>
+                <w:szCs w:val="24"/>
+              </w:rPr>
+              <m:t>out</m:t>
+            </m:r>
+          </m:sub>
+        </m:sSub>
+        <m:r>
+          <w:rPr>
+            <w:rFonts w:ascii="Cambria Math" w:eastAsiaTheme="minorEastAsia" w:hAnsi="Cambria Math" w:cs="Times New Roman"/>
+            <w:sz w:val="24"/>
+            <w:szCs w:val="24"/>
+          </w:rPr>
+          <m:t>=600mV</m:t>
+        </m:r>
+      </m:oMath>
+      <w:r>
+        <w:rPr>
+          <w:rFonts w:ascii="Times New Roman" w:eastAsiaTheme="minorEastAsia" w:hAnsi="Times New Roman" w:cs="Times New Roman"/>
+          <w:sz w:val="24"/>
+          <w:szCs w:val="24"/>
+        </w:rPr>
+        <w:t xml:space="preserve">, </w:t>
+      </w:r>
+      <m:oMath>
+        <m:sSub>
+          <m:sSubPr>
+            <m:ctrlPr>
+              <w:rPr>
+                <w:rFonts w:ascii="Cambria Math" w:eastAsiaTheme="minorEastAsia" w:hAnsi="Cambria Math" w:cs="Times New Roman"/>
+                <w:i/>
+                <w:sz w:val="24"/>
+                <w:szCs w:val="24"/>
+              </w:rPr>
+            </m:ctrlPr>
+          </m:sSubPr>
+          <m:e>
+            <m:r>
+              <w:rPr>
+                <w:rFonts w:ascii="Cambria Math" w:eastAsiaTheme="minorEastAsia" w:hAnsi="Cambria Math" w:cs="Times New Roman"/>
+                <w:sz w:val="24"/>
+                <w:szCs w:val="24"/>
+              </w:rPr>
+              <m:t>V</m:t>
+            </m:r>
+          </m:e>
+          <m:sub>
+            <m:r>
+              <w:rPr>
+                <w:rFonts w:ascii="Cambria Math" w:eastAsiaTheme="minorEastAsia" w:hAnsi="Cambria Math" w:cs="Times New Roman"/>
+                <w:sz w:val="24"/>
+                <w:szCs w:val="24"/>
+              </w:rPr>
+              <m:t>GS</m:t>
+            </m:r>
+          </m:sub>
+        </m:sSub>
+        <m:r>
+          <w:rPr>
+            <w:rFonts w:ascii="Cambria Math" w:eastAsiaTheme="minorEastAsia" w:hAnsi="Cambria Math" w:cs="Times New Roman"/>
+            <w:sz w:val="24"/>
+            <w:szCs w:val="24"/>
+          </w:rPr>
+          <m:t>=352.3mV</m:t>
+        </m:r>
+      </m:oMath>
+      <w:r>
+        <w:rPr>
+          <w:rFonts w:ascii="Times New Roman" w:eastAsiaTheme="minorEastAsia" w:hAnsi="Times New Roman" w:cs="Times New Roman"/>
+          <w:sz w:val="24"/>
+          <w:szCs w:val="24"/>
+        </w:rPr>
+        <w:t xml:space="preserve"> this is higher than what we used to simulate. </w:t>
+      </w:r>
+    </w:p>
+    <w:p>
+      <w:pPr>
+        <w:spacing w:after="0"/>
+        <w:jc w:val="both"/>
+        <w:rPr>
+          <w:rFonts w:ascii="Times New Roman" w:eastAsiaTheme="minorEastAsia" w:hAnsi="Times New Roman" w:cs="Times New Roman"/>
+          <w:sz w:val="24"/>
+          <w:szCs w:val="24"/>
+        </w:rPr>
+      </w:pPr>
+    </w:p>
+    <w:p>
+      <w:pPr>
+        <w:spacing w:after="0"/>
+        <w:jc w:val="both"/>
+        <w:rPr>
+          <w:rFonts w:ascii="Times New Roman" w:eastAsiaTheme="minorEastAsia" w:hAnsi="Times New Roman" w:cs="Times New Roman"/>
+          <w:sz w:val="24"/>
+          <w:szCs w:val="24"/>
+        </w:rPr>
+      </w:pPr>
+      <w:r>
+        <w:rPr>
+          <w:rFonts w:ascii="Times New Roman" w:eastAsiaTheme="minorEastAsia" w:hAnsi="Times New Roman" w:cs="Times New Roman"/>
+          <w:sz w:val="24"/>
+          <w:szCs w:val="24"/>
+        </w:rPr>
+        <w:t xml:space="preserve">The gain </w:t>
+      </w:r>
+      <m:oMath>
+        <m:sSub>
+          <m:sSubPr>
+            <m:ctrlPr>
+              <w:rPr>
+                <w:rFonts w:ascii="Cambria Math" w:eastAsiaTheme="minorEastAsia" w:hAnsi="Cambria Math" w:cs="Times New Roman"/>
+                <w:i/>
+                <w:sz w:val="24"/>
+                <w:szCs w:val="24"/>
+              </w:rPr>
+            </m:ctrlPr>
+          </m:sSubPr>
+          <m:e>
+            <m:r>
+              <w:rPr>
+                <w:rFonts w:ascii="Cambria Math" w:eastAsiaTheme="minorEastAsia" w:hAnsi="Cambria Math" w:cs="Times New Roman"/>
+                <w:sz w:val="24"/>
+                <w:szCs w:val="24"/>
+              </w:rPr>
+              <m:t>A</m:t>
+            </m:r>
+          </m:e>
+          <m:sub>
+            <m:r>
+              <w:rPr>
+                <w:rFonts w:ascii="Cambria Math" w:eastAsiaTheme="minorEastAsia" w:hAnsi="Cambria Math" w:cs="Times New Roman"/>
+                <w:sz w:val="24"/>
+                <w:szCs w:val="24"/>
+              </w:rPr>
+              <m:t>v</m:t>
+            </m:r>
+          </m:sub>
+        </m:sSub>
+      </m:oMath>
+      <w:r>
+        <w:rPr>
+          <w:rFonts w:ascii="Times New Roman" w:eastAsiaTheme="minorEastAsia" w:hAnsi="Times New Roman" w:cs="Times New Roman"/>
+          <w:sz w:val="24"/>
+          <w:szCs w:val="24"/>
+        </w:rPr>
+        <w:t xml:space="preserve"> at </w:t>
+      </w:r>
+      <m:oMath>
+        <m:sSub>
+          <m:sSubPr>
+            <m:ctrlPr>
+              <w:rPr>
+                <w:rFonts w:ascii="Cambria Math" w:eastAsiaTheme="minorEastAsia" w:hAnsi="Cambria Math" w:cs="Times New Roman"/>
+                <w:i/>
+                <w:sz w:val="24"/>
+                <w:szCs w:val="24"/>
+              </w:rPr>
+            </m:ctrlPr>
+          </m:sSubPr>
+          <m:e>
+            <m:r>
+              <w:rPr>
+                <w:rFonts w:ascii="Cambria Math" w:eastAsiaTheme="minorEastAsia" w:hAnsi="Cambria Math" w:cs="Times New Roman"/>
+                <w:sz w:val="24"/>
+                <w:szCs w:val="24"/>
+              </w:rPr>
+              <m:t>V</m:t>
+            </m:r>
+          </m:e>
+          <m:sub>
+            <m:r>
+              <w:rPr>
+                <w:rFonts w:ascii="Cambria Math" w:eastAsiaTheme="minorEastAsia" w:hAnsi="Cambria Math" w:cs="Times New Roman"/>
+                <w:sz w:val="24"/>
+                <w:szCs w:val="24"/>
+              </w:rPr>
+              <m:t>GS</m:t>
+            </m:r>
+          </m:sub>
+        </m:sSub>
+        <m:r>
+          <w:rPr>
+            <w:rFonts w:ascii="Cambria Math" w:eastAsiaTheme="minorEastAsia" w:hAnsi="Cambria Math" w:cs="Times New Roman"/>
+            <w:sz w:val="24"/>
+            <w:szCs w:val="24"/>
+          </w:rPr>
+          <m:t>=0.35</m:t>
+        </m:r>
+      </m:oMath>
+      <w:r>
+        <w:rPr>
+          <w:rFonts w:ascii="Times New Roman" w:eastAsiaTheme="minorEastAsia" w:hAnsi="Times New Roman" w:cs="Times New Roman"/>
+          <w:sz w:val="24"/>
+          <w:szCs w:val="24"/>
+        </w:rPr>
+        <w:t xml:space="preserve"> is </w:t>
+      </w:r>
+      <m:oMath>
+        <m:r>
+          <m:rPr>
+            <m:sty m:val="p"/>
+          </m:rPr>
+          <w:rPr>
+            <w:rFonts w:ascii="Cambria Math" w:eastAsiaTheme="minorEastAsia" w:hAnsi="Cambria Math" w:cs="Times New Roman"/>
+            <w:sz w:val="24"/>
+            <w:szCs w:val="24"/>
+          </w:rPr>
+          <m:t>≈</m:t>
+        </m:r>
+        <m:r>
+          <w:rPr>
+            <w:rFonts w:ascii="Cambria Math" w:eastAsiaTheme="minorEastAsia" w:hAnsi="Cambria Math" w:cs="Times New Roman"/>
+            <w:sz w:val="24"/>
+            <w:szCs w:val="24"/>
+          </w:rPr>
+          <m:t>28</m:t>
+        </m:r>
+      </m:oMath>
+      <w:r>
+        <w:rPr>
+          <w:rFonts w:ascii="Times New Roman" w:eastAsiaTheme="minorEastAsia" w:hAnsi="Times New Roman" w:cs="Times New Roman"/>
+          <w:sz w:val="24"/>
+          <w:szCs w:val="24"/>
+        </w:rPr>
+        <w:t xml:space="preserve">. This is still desirable.  </w:t>
+      </w:r>
+    </w:p>
+    <w:p>
+      <w:pPr>
+        <w:spacing w:after="0"/>
+        <w:jc w:val="both"/>
+        <w:rPr>
+          <w:rFonts w:ascii="Times New Roman" w:eastAsiaTheme="minorEastAsia" w:hAnsi="Times New Roman" w:cs="Times New Roman"/>
+          <w:sz w:val="24"/>
+          <w:szCs w:val="24"/>
+        </w:rPr>
+      </w:pPr>
+    </w:p>
+    <w:p>
+      <w:pPr>
+        <w:spacing w:after="0"/>
+        <w:jc w:val="both"/>
+        <w:rPr>
+          <w:rFonts w:ascii="Times New Roman" w:eastAsiaTheme="minorEastAsia" w:hAnsi="Times New Roman" w:cs="Times New Roman"/>
+          <w:sz w:val="24"/>
+          <w:szCs w:val="24"/>
+        </w:rPr>
+      </w:pPr>
+      <w:r>
+        <w:rPr>
+          <w:rFonts w:ascii="Times New Roman" w:eastAsiaTheme="minorEastAsia" w:hAnsi="Times New Roman" w:cs="Times New Roman"/>
+          <w:sz w:val="24"/>
+          <w:szCs w:val="24"/>
+        </w:rPr>
+        <w:t xml:space="preserve">The values computed here are different from what we calculated because we did not account that much for channel length modulation. Overall, the output of the circuit is still what we desired. </w:t>
+      </w:r>
+    </w:p>
+    <w:p>
+      <w:pPr>
+        <w:spacing w:after="0"/>
+        <w:jc w:val="both"/>
+        <w:rPr>
+          <w:rFonts w:ascii="Times New Roman" w:eastAsiaTheme="minorEastAsia" w:hAnsi="Times New Roman" w:cs="Times New Roman"/>
+          <w:sz w:val="24"/>
+          <w:szCs w:val="24"/>
+        </w:rPr>
+      </w:pPr>
     </w:p>
     <w:sectPr>
-      <w:footerReference w:type="default" r:id="rId18"/>
+      <w:footerReference w:type="default" r:id="rId24"/>
       <w:pgSz w:w="12240" w:h="15840"/>
       <w:pgMar w:top="720" w:right="720" w:bottom="720" w:left="720" w:header="720" w:footer="720" w:gutter="0"/>
       <w:cols w:space="720"/>

</xml_diff>